<commit_message>
Alteração no Levantamento de requisitos e exemplo de usercases
</commit_message>
<xml_diff>
--- a/LEVANTAMENTO DE REQUISITOS.docx
+++ b/LEVANTAMENTO DE REQUISITOS.docx
@@ -131,13 +131,7 @@
         <w:rPr>
           <w:rFonts w:ascii="Arial" w:hAnsi="Arial" w:cs="Arial"/>
         </w:rPr>
-        <w:t xml:space="preserve">Controle de Estoque de materiais, Clientes, Funcionários, Categorias de </w:t>
-      </w:r>
-      <w:r>
-        <w:rPr>
-          <w:rFonts w:ascii="Arial" w:hAnsi="Arial" w:cs="Arial"/>
-        </w:rPr>
-        <w:t>serviços, Fornecedores, Serviços, Contas a pagar, Contas a receber;</w:t>
+        <w:t>Controle de Estoque de materiais, Clientes, Funcionários, Categorias de serviços, Fornecedores, Serviços, Contas a pagar, Contas a receber;</w:t>
       </w:r>
     </w:p>
     <w:p>
@@ -229,13 +223,7 @@
         <w:rPr>
           <w:rFonts w:ascii="Arial" w:hAnsi="Arial" w:cs="Arial"/>
         </w:rPr>
-        <w:t>Acesso será difer</w:t>
-      </w:r>
-      <w:r>
-        <w:rPr>
-          <w:rFonts w:ascii="Arial" w:hAnsi="Arial" w:cs="Arial"/>
-        </w:rPr>
-        <w:t>enciado através de LOGIN e SENHA;</w:t>
+        <w:t>Acesso será diferenciado através de LOGIN e SENHA;</w:t>
       </w:r>
     </w:p>
     <w:p>
@@ -275,13 +263,15 @@
         <w:rPr>
           <w:rFonts w:ascii="Arial" w:hAnsi="Arial" w:cs="Arial"/>
         </w:rPr>
-        <w:t>Funcionários subordinados terão acesso restrito, podendo acessar apenas os clientes, tipos de serviços (categorias) e as Ordens de serviço em aberto</w:t>
-      </w:r>
-      <w:r>
-        <w:rPr>
-          <w:rFonts w:ascii="Arial" w:hAnsi="Arial" w:cs="Arial"/>
-        </w:rPr>
-        <w:t>;</w:t>
+        <w:t>Funcio</w:t>
+      </w:r>
+      <w:bookmarkStart w:id="0" w:name="_GoBack"/>
+      <w:bookmarkEnd w:id="0"/>
+      <w:r>
+        <w:rPr>
+          <w:rFonts w:ascii="Arial" w:hAnsi="Arial" w:cs="Arial"/>
+        </w:rPr>
+        <w:t>nários subordinados terão acesso restrito, podendo acessar apenas os clientes, tipos de serviços (categorias) e as Ordens de serviço em aberto;</w:t>
       </w:r>
     </w:p>
     <w:p>
@@ -411,13 +401,7 @@
         <w:rPr>
           <w:rFonts w:ascii="Arial" w:hAnsi="Arial" w:cs="Arial"/>
         </w:rPr>
-        <w:t>Lista completa dos</w:t>
-      </w:r>
-      <w:r>
-        <w:rPr>
-          <w:rFonts w:ascii="Arial" w:hAnsi="Arial" w:cs="Arial"/>
-        </w:rPr>
-        <w:t xml:space="preserve"> materiais, contendo descrição, quantidade em estoque, preço unitário, unidade de medida, podendo ser ordenados por Descrição, preço, quantidade em estoque ou até mesmo pelo tipo de unidade de medida;</w:t>
+        <w:t>Lista completa dos materiais, contendo descrição, quantidade em estoque, preço unitário, unidade de medida, podendo ser ordenados por Descrição, preço, quantidade em estoque ou até mesmo pelo tipo de unidade de medida;</w:t>
       </w:r>
     </w:p>
     <w:p>
@@ -436,13 +420,13 @@
         <w:rPr>
           <w:rFonts w:ascii="Arial" w:hAnsi="Arial" w:cs="Arial"/>
         </w:rPr>
-        <w:t>Produtos baixados do estoque, agrupado por um intervalo</w:t>
-      </w:r>
-      <w:r>
-        <w:rPr>
-          <w:rFonts w:ascii="Arial" w:hAnsi="Arial" w:cs="Arial"/>
-        </w:rPr>
-        <w:t xml:space="preserve"> de tempo definido pelo usuário;</w:t>
+        <w:t>Materiais</w:t>
+      </w:r>
+      <w:r>
+        <w:rPr>
+          <w:rFonts w:ascii="Arial" w:hAnsi="Arial" w:cs="Arial"/>
+        </w:rPr>
+        <w:t xml:space="preserve"> baixados do estoque, agrupado por um intervalo de tempo definido pelo usuário;</w:t>
       </w:r>
     </w:p>
     <w:p>
@@ -563,13 +547,7 @@
         <w:rPr>
           <w:rFonts w:ascii="Arial" w:hAnsi="Arial" w:cs="Arial"/>
         </w:rPr>
-        <w:t>Semanal com valo</w:t>
-      </w:r>
-      <w:r>
-        <w:rPr>
-          <w:rFonts w:ascii="Arial" w:hAnsi="Arial" w:cs="Arial"/>
-        </w:rPr>
-        <w:t>r bruto e líquido, agrupado por clientes, categorias de serviços, tipos de serviços ou até mesmo funcionários;</w:t>
+        <w:t>Semanal com valor bruto e líquido, agrupado por clientes, categorias de serviços, tipos de serviços ou até mesmo funcionários;</w:t>
       </w:r>
     </w:p>
     <w:p>
@@ -669,6 +647,15 @@
     <w:p>
       <w:pPr>
         <w:pStyle w:val="Normal1"/>
+        <w:rPr>
+          <w:rFonts w:ascii="Arial" w:hAnsi="Arial" w:cs="Arial"/>
+          <w:u w:val="single"/>
+        </w:rPr>
+      </w:pPr>
+    </w:p>
+    <w:p>
+      <w:pPr>
+        <w:pStyle w:val="Normal1"/>
         <w:numPr>
           <w:ilvl w:val="1"/>
           <w:numId w:val="3"/>
@@ -684,6 +671,7 @@
           <w:rFonts w:ascii="Arial" w:hAnsi="Arial" w:cs="Arial"/>
           <w:i/>
         </w:rPr>
+        <w:lastRenderedPageBreak/>
         <w:t>Funcionários</w:t>
       </w:r>
     </w:p>
@@ -703,14 +691,7 @@
         <w:rPr>
           <w:rFonts w:ascii="Arial" w:hAnsi="Arial" w:cs="Arial"/>
         </w:rPr>
-        <w:lastRenderedPageBreak/>
-        <w:t>Listagem completa de funcionários podendo ser agrupados por categoria (especialização</w:t>
-      </w:r>
-      <w:r>
-        <w:rPr>
-          <w:rFonts w:ascii="Arial" w:hAnsi="Arial" w:cs="Arial"/>
-        </w:rPr>
-        <w:t>);</w:t>
+        <w:t>Listagem completa de funcionários podendo ser agrupados por categoria (especialização);</w:t>
       </w:r>
     </w:p>
     <w:p>
@@ -786,6 +767,26 @@
         <w:pStyle w:val="Normal1"/>
         <w:numPr>
           <w:ilvl w:val="1"/>
+          <w:numId w:val="3"/>
+        </w:numPr>
+        <w:rPr>
+          <w:rFonts w:ascii="Arial" w:hAnsi="Arial" w:cs="Arial"/>
+          <w:i/>
+        </w:rPr>
+      </w:pPr>
+      <w:r>
+        <w:rPr>
+          <w:rFonts w:ascii="Arial" w:hAnsi="Arial" w:cs="Arial"/>
+          <w:i/>
+        </w:rPr>
+        <w:t>Listagem completa dos tipos de serviços prestados;</w:t>
+      </w:r>
+    </w:p>
+    <w:p>
+      <w:pPr>
+        <w:pStyle w:val="Normal1"/>
+        <w:numPr>
+          <w:ilvl w:val="1"/>
           <w:numId w:val="5"/>
         </w:numPr>
         <w:jc w:val="both"/>
@@ -797,13 +798,7 @@
         <w:rPr>
           <w:rFonts w:ascii="Arial" w:hAnsi="Arial" w:cs="Arial"/>
         </w:rPr>
-        <w:t>Quantidade do tipo de serviço feita no intervalo de tempo definido pelo usuário, ordenados por quantidade feita ou descrição do serviço</w:t>
-      </w:r>
-      <w:r>
-        <w:rPr>
-          <w:rFonts w:ascii="Arial" w:hAnsi="Arial" w:cs="Arial"/>
-        </w:rPr>
-        <w:t>;</w:t>
+        <w:t>Quantidade do tipo de serviço feita no intervalo de tempo definido pelo usuário, ordenados por quantidade feita ou descrição do serviço;</w:t>
       </w:r>
     </w:p>
     <w:p>
@@ -1069,13 +1064,7 @@
         <w:rPr>
           <w:rFonts w:ascii="Arial" w:hAnsi="Arial" w:cs="Arial"/>
         </w:rPr>
-        <w:t>Nome da empresa, Data, Nome do cliente, Nome do(s) funcionários que atenderam o serviço, tipo de serviço, subtotal dos serviços, produtos utilizados, subtotal dos p</w:t>
-      </w:r>
-      <w:r>
-        <w:rPr>
-          <w:rFonts w:ascii="Arial" w:hAnsi="Arial" w:cs="Arial"/>
-        </w:rPr>
-        <w:t>rodutos, acréscimos, descontos e total;</w:t>
+        <w:t>Nome da empresa, Data, Nome do cliente, Nome do(s) funcionários que atenderam o serviço, tipo de serviço, subtotal dos serviços, produtos utilizados, subtotal dos produtos, acréscimos, descontos e total;</w:t>
       </w:r>
     </w:p>
     <w:p>
@@ -1428,13 +1417,7 @@
         <w:rPr>
           <w:rFonts w:ascii="Arial" w:hAnsi="Arial" w:cs="Arial"/>
         </w:rPr>
-        <w:t xml:space="preserve">ENDEREÇO_DA_REFERÊNCIA: Endereço da </w:t>
-      </w:r>
-      <w:r>
-        <w:rPr>
-          <w:rFonts w:ascii="Arial" w:hAnsi="Arial" w:cs="Arial"/>
-        </w:rPr>
-        <w:t>referência;</w:t>
+        <w:t>ENDEREÇO_DA_REFERÊNCIA: Endereço da referência;</w:t>
       </w:r>
     </w:p>
     <w:p>
@@ -1646,13 +1629,7 @@
         <w:rPr>
           <w:rFonts w:ascii="Arial" w:hAnsi="Arial" w:cs="Arial"/>
         </w:rPr>
-        <w:t>CE</w:t>
-      </w:r>
-      <w:r>
-        <w:rPr>
-          <w:rFonts w:ascii="Arial" w:hAnsi="Arial" w:cs="Arial"/>
-        </w:rPr>
-        <w:t>LULAR: celular;</w:t>
+        <w:t>CELULAR: celular;</w:t>
       </w:r>
     </w:p>
     <w:p>
@@ -2062,13 +2039,7 @@
         <w:rPr>
           <w:rFonts w:ascii="Arial" w:hAnsi="Arial" w:cs="Arial"/>
         </w:rPr>
-        <w:t>ESTOQUE: Quantidade de ma</w:t>
-      </w:r>
-      <w:r>
-        <w:rPr>
-          <w:rFonts w:ascii="Arial" w:hAnsi="Arial" w:cs="Arial"/>
-        </w:rPr>
-        <w:t>terial em estoque;</w:t>
+        <w:t>ESTOQUE: Quantidade de material em estoque;</w:t>
       </w:r>
     </w:p>
     <w:p>
@@ -2227,13 +2198,7 @@
         <w:rPr>
           <w:rFonts w:ascii="Arial" w:hAnsi="Arial" w:cs="Arial"/>
         </w:rPr>
-        <w:t xml:space="preserve">Cidade </w:t>
-      </w:r>
-      <w:r>
-        <w:rPr>
-          <w:rFonts w:ascii="Arial" w:hAnsi="Arial" w:cs="Arial"/>
-        </w:rPr>
-        <w:t>;</w:t>
+        <w:t>Cidade ;</w:t>
       </w:r>
       <w:proofErr w:type="gramEnd"/>
     </w:p>
@@ -2709,13 +2674,7 @@
         <w:rPr>
           <w:rFonts w:ascii="Arial" w:hAnsi="Arial" w:cs="Arial"/>
         </w:rPr>
-        <w:t>ID_ORDEM</w:t>
-      </w:r>
-      <w:r>
-        <w:rPr>
-          <w:rFonts w:ascii="Arial" w:hAnsi="Arial" w:cs="Arial"/>
-        </w:rPr>
-        <w:t>_SERVIÇO: Identificador da Ordem de serviço;</w:t>
+        <w:t>ID_ORDEM_SERVIÇO: Identificador da Ordem de serviço;</w:t>
       </w:r>
     </w:p>
     <w:p>
@@ -3030,13 +2989,7 @@
         <w:rPr>
           <w:rFonts w:ascii="Arial" w:hAnsi="Arial" w:cs="Arial"/>
         </w:rPr>
-        <w:t>ID: Identif</w:t>
-      </w:r>
-      <w:r>
-        <w:rPr>
-          <w:rFonts w:ascii="Arial" w:hAnsi="Arial" w:cs="Arial"/>
-        </w:rPr>
-        <w:t>icador da Conta;</w:t>
+        <w:t>ID: Identificador da Conta;</w:t>
       </w:r>
     </w:p>
     <w:p>
@@ -3157,6 +3110,14 @@
         <w:pStyle w:val="Normal1"/>
         <w:rPr>
           <w:rFonts w:ascii="Arial" w:hAnsi="Arial" w:cs="Arial"/>
+        </w:rPr>
+      </w:pPr>
+    </w:p>
+    <w:p>
+      <w:pPr>
+        <w:pStyle w:val="Normal1"/>
+        <w:rPr>
+          <w:rFonts w:ascii="Arial" w:hAnsi="Arial" w:cs="Arial"/>
           <w:i/>
           <w:u w:val="single"/>
         </w:rPr>
@@ -3167,87 +3128,51 @@
           <w:i/>
           <w:u w:val="single"/>
         </w:rPr>
-        <w:t>CONTAS PAGAS</w:t>
-      </w:r>
-    </w:p>
-    <w:p>
-      <w:pPr>
-        <w:pStyle w:val="Normal1"/>
-        <w:numPr>
-          <w:ilvl w:val="0"/>
-          <w:numId w:val="8"/>
-        </w:numPr>
-        <w:rPr>
-          <w:rFonts w:ascii="Arial" w:hAnsi="Arial" w:cs="Arial"/>
-        </w:rPr>
-      </w:pPr>
-      <w:r>
-        <w:rPr>
-          <w:rFonts w:ascii="Arial" w:hAnsi="Arial" w:cs="Arial"/>
-        </w:rPr>
-        <w:t>ID: Identificador da Compra;</w:t>
-      </w:r>
-    </w:p>
-    <w:p>
-      <w:pPr>
-        <w:pStyle w:val="Normal1"/>
-        <w:numPr>
-          <w:ilvl w:val="0"/>
-          <w:numId w:val="8"/>
-        </w:numPr>
-        <w:rPr>
-          <w:rFonts w:ascii="Arial" w:hAnsi="Arial" w:cs="Arial"/>
-        </w:rPr>
-      </w:pPr>
-      <w:r>
-        <w:rPr>
-          <w:rFonts w:ascii="Arial" w:hAnsi="Arial" w:cs="Arial"/>
-        </w:rPr>
-        <w:t>DESCRIÇÃO: Sobre o que foi a conta;</w:t>
-      </w:r>
-    </w:p>
-    <w:p>
-      <w:pPr>
-        <w:pStyle w:val="Normal1"/>
-        <w:numPr>
-          <w:ilvl w:val="0"/>
-          <w:numId w:val="8"/>
-        </w:numPr>
-        <w:rPr>
-          <w:rFonts w:ascii="Arial" w:hAnsi="Arial" w:cs="Arial"/>
-        </w:rPr>
-      </w:pPr>
-      <w:r>
-        <w:rPr>
-          <w:rFonts w:ascii="Arial" w:hAnsi="Arial" w:cs="Arial"/>
-        </w:rPr>
-        <w:t>DATA_VENCIMENTO: Data em que venceu;</w:t>
-      </w:r>
-    </w:p>
-    <w:p>
-      <w:pPr>
-        <w:pStyle w:val="Normal1"/>
-        <w:numPr>
-          <w:ilvl w:val="0"/>
-          <w:numId w:val="8"/>
-        </w:numPr>
-        <w:rPr>
-          <w:rFonts w:ascii="Arial" w:hAnsi="Arial" w:cs="Arial"/>
-        </w:rPr>
-      </w:pPr>
-      <w:r>
-        <w:rPr>
-          <w:rFonts w:ascii="Arial" w:hAnsi="Arial" w:cs="Arial"/>
-        </w:rPr>
-        <w:t>DATA_PAGAMENTO: Data em que foi paga;</w:t>
-      </w:r>
-    </w:p>
-    <w:p>
-      <w:pPr>
-        <w:pStyle w:val="Normal1"/>
-        <w:numPr>
-          <w:ilvl w:val="0"/>
-          <w:numId w:val="8"/>
+        <w:t>CONTAS A RECEBER</w:t>
+      </w:r>
+    </w:p>
+    <w:p>
+      <w:pPr>
+        <w:pStyle w:val="Normal1"/>
+        <w:numPr>
+          <w:ilvl w:val="0"/>
+          <w:numId w:val="7"/>
+        </w:numPr>
+        <w:rPr>
+          <w:rFonts w:ascii="Arial" w:hAnsi="Arial" w:cs="Arial"/>
+        </w:rPr>
+      </w:pPr>
+      <w:r>
+        <w:rPr>
+          <w:rFonts w:ascii="Arial" w:hAnsi="Arial" w:cs="Arial"/>
+        </w:rPr>
+        <w:t>ID_FORMA_PGTO: Identificador da Forma de Pagamento;</w:t>
+      </w:r>
+    </w:p>
+    <w:p>
+      <w:pPr>
+        <w:pStyle w:val="Normal1"/>
+        <w:numPr>
+          <w:ilvl w:val="0"/>
+          <w:numId w:val="7"/>
+        </w:numPr>
+        <w:rPr>
+          <w:rFonts w:ascii="Arial" w:hAnsi="Arial" w:cs="Arial"/>
+        </w:rPr>
+      </w:pPr>
+      <w:r>
+        <w:rPr>
+          <w:rFonts w:ascii="Arial" w:hAnsi="Arial" w:cs="Arial"/>
+        </w:rPr>
+        <w:t>ID_ORDEM_SERVIÇO: Identificador da Ordem de serviço;</w:t>
+      </w:r>
+    </w:p>
+    <w:p>
+      <w:pPr>
+        <w:pStyle w:val="Normal1"/>
+        <w:numPr>
+          <w:ilvl w:val="0"/>
+          <w:numId w:val="7"/>
         </w:numPr>
         <w:rPr>
           <w:rFonts w:ascii="Arial" w:hAnsi="Arial" w:cs="Arial"/>
@@ -3265,56 +3190,6 @@
         <w:pStyle w:val="Normal1"/>
         <w:numPr>
           <w:ilvl w:val="0"/>
-          <w:numId w:val="8"/>
-        </w:numPr>
-        <w:rPr>
-          <w:rFonts w:ascii="Arial" w:hAnsi="Arial" w:cs="Arial"/>
-        </w:rPr>
-      </w:pPr>
-      <w:r>
-        <w:rPr>
-          <w:rFonts w:ascii="Arial" w:hAnsi="Arial" w:cs="Arial"/>
-        </w:rPr>
-        <w:t xml:space="preserve">VALOR_DA_PARCELA: Valor </w:t>
-      </w:r>
-      <w:r>
-        <w:rPr>
-          <w:rFonts w:ascii="Arial" w:hAnsi="Arial" w:cs="Arial"/>
-        </w:rPr>
-        <w:t>de cada Parcela;</w:t>
-      </w:r>
-    </w:p>
-    <w:p>
-      <w:pPr>
-        <w:pStyle w:val="Normal1"/>
-        <w:rPr>
-          <w:rFonts w:ascii="Arial" w:hAnsi="Arial" w:cs="Arial"/>
-        </w:rPr>
-      </w:pPr>
-    </w:p>
-    <w:p>
-      <w:pPr>
-        <w:pStyle w:val="Normal1"/>
-        <w:rPr>
-          <w:rFonts w:ascii="Arial" w:hAnsi="Arial" w:cs="Arial"/>
-          <w:i/>
-          <w:u w:val="single"/>
-        </w:rPr>
-      </w:pPr>
-      <w:r>
-        <w:rPr>
-          <w:rFonts w:ascii="Arial" w:hAnsi="Arial" w:cs="Arial"/>
-          <w:i/>
-          <w:u w:val="single"/>
-        </w:rPr>
-        <w:t>CONTAS A RECEBER</w:t>
-      </w:r>
-    </w:p>
-    <w:p>
-      <w:pPr>
-        <w:pStyle w:val="Normal1"/>
-        <w:numPr>
-          <w:ilvl w:val="0"/>
           <w:numId w:val="7"/>
         </w:numPr>
         <w:rPr>
@@ -3325,80 +3200,6 @@
         <w:rPr>
           <w:rFonts w:ascii="Arial" w:hAnsi="Arial" w:cs="Arial"/>
         </w:rPr>
-        <w:t>ID_FORMA_PGTO</w:t>
-      </w:r>
-      <w:r>
-        <w:rPr>
-          <w:rFonts w:ascii="Arial" w:hAnsi="Arial" w:cs="Arial"/>
-        </w:rPr>
-        <w:t>: Identificador da Forma de Pagamento</w:t>
-      </w:r>
-      <w:r>
-        <w:rPr>
-          <w:rFonts w:ascii="Arial" w:hAnsi="Arial" w:cs="Arial"/>
-        </w:rPr>
-        <w:t>;</w:t>
-      </w:r>
-    </w:p>
-    <w:p>
-      <w:pPr>
-        <w:pStyle w:val="Normal1"/>
-        <w:numPr>
-          <w:ilvl w:val="0"/>
-          <w:numId w:val="7"/>
-        </w:numPr>
-        <w:rPr>
-          <w:rFonts w:ascii="Arial" w:hAnsi="Arial" w:cs="Arial"/>
-        </w:rPr>
-      </w:pPr>
-      <w:r>
-        <w:rPr>
-          <w:rFonts w:ascii="Arial" w:hAnsi="Arial" w:cs="Arial"/>
-        </w:rPr>
-        <w:t>ID_ORDEM_SERVIÇO: Identificador da Ordem de serviço;</w:t>
-      </w:r>
-    </w:p>
-    <w:p>
-      <w:pPr>
-        <w:pStyle w:val="Normal1"/>
-        <w:numPr>
-          <w:ilvl w:val="0"/>
-          <w:numId w:val="7"/>
-        </w:numPr>
-        <w:rPr>
-          <w:rFonts w:ascii="Arial" w:hAnsi="Arial" w:cs="Arial"/>
-        </w:rPr>
-      </w:pPr>
-      <w:r>
-        <w:rPr>
-          <w:rFonts w:ascii="Arial" w:hAnsi="Arial" w:cs="Arial"/>
-        </w:rPr>
-        <w:t>NUM_PARCELA: Número da parcela</w:t>
-      </w:r>
-      <w:bookmarkStart w:id="0" w:name="_GoBack"/>
-      <w:bookmarkEnd w:id="0"/>
-      <w:r>
-        <w:rPr>
-          <w:rFonts w:ascii="Arial" w:hAnsi="Arial" w:cs="Arial"/>
-        </w:rPr>
-        <w:t>;</w:t>
-      </w:r>
-    </w:p>
-    <w:p>
-      <w:pPr>
-        <w:pStyle w:val="Normal1"/>
-        <w:numPr>
-          <w:ilvl w:val="0"/>
-          <w:numId w:val="7"/>
-        </w:numPr>
-        <w:rPr>
-          <w:rFonts w:ascii="Arial" w:hAnsi="Arial" w:cs="Arial"/>
-        </w:rPr>
-      </w:pPr>
-      <w:r>
-        <w:rPr>
-          <w:rFonts w:ascii="Arial" w:hAnsi="Arial" w:cs="Arial"/>
-        </w:rPr>
         <w:t>VALOR_PARCELA: Valor de cada parcela;</w:t>
       </w:r>
     </w:p>
@@ -3409,124 +3210,6 @@
           <w:rFonts w:ascii="Arial" w:hAnsi="Arial" w:cs="Arial"/>
         </w:rPr>
       </w:pPr>
-    </w:p>
-    <w:p>
-      <w:pPr>
-        <w:pStyle w:val="Normal1"/>
-        <w:rPr>
-          <w:rFonts w:ascii="Arial" w:hAnsi="Arial" w:cs="Arial"/>
-          <w:i/>
-          <w:u w:val="single"/>
-        </w:rPr>
-      </w:pPr>
-      <w:r>
-        <w:rPr>
-          <w:rFonts w:ascii="Arial" w:hAnsi="Arial" w:cs="Arial"/>
-          <w:i/>
-          <w:u w:val="single"/>
-        </w:rPr>
-        <w:t>CONTAS RECEBIDAS</w:t>
-      </w:r>
-    </w:p>
-    <w:p>
-      <w:pPr>
-        <w:pStyle w:val="Normal1"/>
-        <w:numPr>
-          <w:ilvl w:val="0"/>
-          <w:numId w:val="6"/>
-        </w:numPr>
-        <w:rPr>
-          <w:rFonts w:ascii="Arial" w:hAnsi="Arial" w:cs="Arial"/>
-        </w:rPr>
-      </w:pPr>
-      <w:r>
-        <w:rPr>
-          <w:rFonts w:ascii="Arial" w:hAnsi="Arial" w:cs="Arial"/>
-        </w:rPr>
-        <w:t>ID: Identificador de contas recebidas;</w:t>
-      </w:r>
-    </w:p>
-    <w:p>
-      <w:pPr>
-        <w:pStyle w:val="Normal1"/>
-        <w:numPr>
-          <w:ilvl w:val="0"/>
-          <w:numId w:val="6"/>
-        </w:numPr>
-        <w:rPr>
-          <w:rFonts w:ascii="Arial" w:hAnsi="Arial" w:cs="Arial"/>
-        </w:rPr>
-      </w:pPr>
-      <w:r>
-        <w:rPr>
-          <w:rFonts w:ascii="Arial" w:hAnsi="Arial" w:cs="Arial"/>
-        </w:rPr>
-        <w:t>ID_ORDEM_S</w:t>
-      </w:r>
-      <w:r>
-        <w:rPr>
-          <w:rFonts w:ascii="Arial" w:hAnsi="Arial" w:cs="Arial"/>
-        </w:rPr>
-        <w:t>ERVIÇO: Identificador da Ordem de serviço;</w:t>
-      </w:r>
-    </w:p>
-    <w:p>
-      <w:pPr>
-        <w:pStyle w:val="Normal1"/>
-        <w:numPr>
-          <w:ilvl w:val="0"/>
-          <w:numId w:val="6"/>
-        </w:numPr>
-        <w:rPr>
-          <w:rFonts w:ascii="Arial" w:hAnsi="Arial" w:cs="Arial"/>
-        </w:rPr>
-      </w:pPr>
-      <w:r>
-        <w:rPr>
-          <w:rFonts w:ascii="Arial" w:hAnsi="Arial" w:cs="Arial"/>
-        </w:rPr>
-        <w:t xml:space="preserve">NUM_PARCELA: Número Da </w:t>
-      </w:r>
-      <w:proofErr w:type="gramStart"/>
-      <w:r>
-        <w:rPr>
-          <w:rFonts w:ascii="Arial" w:hAnsi="Arial" w:cs="Arial"/>
-        </w:rPr>
-        <w:t>Parcela ;</w:t>
-      </w:r>
-      <w:proofErr w:type="gramEnd"/>
-    </w:p>
-    <w:p>
-      <w:pPr>
-        <w:pStyle w:val="Normal1"/>
-        <w:numPr>
-          <w:ilvl w:val="0"/>
-          <w:numId w:val="6"/>
-        </w:numPr>
-        <w:rPr>
-          <w:rFonts w:ascii="Arial" w:hAnsi="Arial" w:cs="Arial"/>
-        </w:rPr>
-      </w:pPr>
-      <w:r>
-        <w:rPr>
-          <w:rFonts w:ascii="Arial" w:hAnsi="Arial" w:cs="Arial"/>
-        </w:rPr>
-        <w:t>VALOR_PARCELA: Valor</w:t>
-      </w:r>
-      <w:proofErr w:type="gramStart"/>
-      <w:r>
-        <w:rPr>
-          <w:rFonts w:ascii="Arial" w:hAnsi="Arial" w:cs="Arial"/>
-        </w:rPr>
-        <w:t xml:space="preserve">  </w:t>
-      </w:r>
-      <w:proofErr w:type="gramEnd"/>
-      <w:r>
-        <w:rPr>
-          <w:rFonts w:ascii="Arial" w:hAnsi="Arial" w:cs="Arial"/>
-        </w:rPr>
-        <w:t>da parcela;</w:t>
-      </w:r>
     </w:p>
     <w:p>
       <w:pPr>
@@ -5442,7 +5125,7 @@
   <w:abstractNum w:abstractNumId="14">
     <w:nsid w:val="5813132E"/>
     <w:multiLevelType w:val="multilevel"/>
-    <w:tmpl w:val="F2F2E680"/>
+    <w:tmpl w:val="55CCF976"/>
     <w:lvl w:ilvl="0">
       <w:start w:val="1"/>
       <w:numFmt w:val="bullet"/>
@@ -5458,13 +5141,13 @@
     <w:lvl w:ilvl="1">
       <w:start w:val="1"/>
       <w:numFmt w:val="bullet"/>
-      <w:lvlText w:val=""/>
+      <w:lvlText w:val="o"/>
       <w:lvlJc w:val="left"/>
       <w:pPr>
         <w:ind w:left="1440" w:hanging="360"/>
       </w:pPr>
       <w:rPr>
-        <w:rFonts w:ascii="Symbol" w:hAnsi="Symbol" w:cs="Symbol" w:hint="default"/>
+        <w:rFonts w:ascii="Courier New" w:hAnsi="Courier New" w:cs="Courier New" w:hint="default"/>
       </w:rPr>
     </w:lvl>
     <w:lvl w:ilvl="2">
@@ -6835,7 +6518,7 @@
 </file>
 
 <file path=customXml/itemProps1.xml><?xml version="1.0" encoding="utf-8"?>
-<ds:datastoreItem xmlns:ds="http://schemas.openxmlformats.org/officeDocument/2006/customXml" ds:itemID="{52CCD5B1-82B9-442B-8AD0-D0C34AB8981F}">
+<ds:datastoreItem xmlns:ds="http://schemas.openxmlformats.org/officeDocument/2006/customXml" ds:itemID="{FAF7D350-8D01-48BC-BB57-9F3916A90FFE}">
   <ds:schemaRefs>
     <ds:schemaRef ds:uri="http://schemas.openxmlformats.org/officeDocument/2006/bibliography"/>
   </ds:schemaRefs>

</xml_diff>